<commit_message>
Minor corrections in peer review of the requirements table
</commit_message>
<xml_diff>
--- a/doc/Peer review of the requirements table.docx
+++ b/doc/Peer review of the requirements table.docx
@@ -1,263 +1,234 @@
 
 <file path=word/document.xml><?xml version="1.0" encoding="utf-8"?>
-<w:document xmlns:wpc="http://schemas.microsoft.com/office/word/2010/wordprocessingCanvas" xmlns:mc="http://schemas.openxmlformats.org/markup-compatibility/2006" xmlns:o="urn:schemas-microsoft-com:office:office" xmlns:r="http://schemas.openxmlformats.org/officeDocument/2006/relationships" xmlns:m="http://schemas.openxmlformats.org/officeDocument/2006/math" xmlns:v="urn:schemas-microsoft-com:vml" xmlns:wp14="http://schemas.microsoft.com/office/word/2010/wordprocessingDrawing" xmlns:wp="http://schemas.openxmlformats.org/drawingml/2006/wordprocessingDrawing" xmlns:w10="urn:schemas-microsoft-com:office:word" xmlns:w="http://schemas.openxmlformats.org/wordprocessingml/2006/main" xmlns:w14="http://schemas.microsoft.com/office/word/2010/wordml" xmlns:w15="http://schemas.microsoft.com/office/word/2012/wordml" xmlns:wpg="http://schemas.microsoft.com/office/word/2010/wordprocessingGroup" xmlns:wpi="http://schemas.microsoft.com/office/word/2010/wordprocessingInk" xmlns:wne="http://schemas.microsoft.com/office/word/2006/wordml" xmlns:wps="http://schemas.microsoft.com/office/word/2010/wordprocessingShape" mc:Ignorable="w14 w15 wp14">
+<w:document xmlns:wpc="http://schemas.microsoft.com/office/word/2010/wordprocessingCanvas" xmlns:mo="http://schemas.microsoft.com/office/mac/office/2008/main" xmlns:mc="http://schemas.openxmlformats.org/markup-compatibility/2006" xmlns:mv="urn:schemas-microsoft-com:mac:vml" xmlns:o="urn:schemas-microsoft-com:office:office" xmlns:r="http://schemas.openxmlformats.org/officeDocument/2006/relationships" xmlns:m="http://schemas.openxmlformats.org/officeDocument/2006/math" xmlns:v="urn:schemas-microsoft-com:vml" xmlns:wp14="http://schemas.microsoft.com/office/word/2010/wordprocessingDrawing" xmlns:wp="http://schemas.openxmlformats.org/drawingml/2006/wordprocessingDrawing" xmlns:w10="urn:schemas-microsoft-com:office:word" xmlns:w="http://schemas.openxmlformats.org/wordprocessingml/2006/main" xmlns:w14="http://schemas.microsoft.com/office/word/2010/wordml" xmlns:w15="http://schemas.microsoft.com/office/word/2012/wordml" xmlns:wpg="http://schemas.microsoft.com/office/word/2010/wordprocessingGroup" xmlns:wpi="http://schemas.microsoft.com/office/word/2010/wordprocessingInk" xmlns:wne="http://schemas.microsoft.com/office/word/2006/wordml" xmlns:wps="http://schemas.microsoft.com/office/word/2010/wordprocessingShape" mc:Ignorable="w14 w15 wp14">
   <w:body>
     <w:p>
       <w:pPr>
         <w:pStyle w:val="Title"/>
         <w:rPr>
           <w:rFonts w:ascii="Arial" w:eastAsia="Times New Roman" w:hAnsi="Arial" w:cs="Arial"/>
+          <w:color w:val="000000" w:themeColor="text1"/>
         </w:rPr>
       </w:pPr>
       <w:r>
         <w:rPr>
           <w:rFonts w:ascii="Arial" w:eastAsia="Times New Roman" w:hAnsi="Arial" w:cs="Arial"/>
+          <w:color w:val="000000" w:themeColor="text1"/>
         </w:rPr>
         <w:t>Peer review of the requirements table</w:t>
-      </w:r>
-    </w:p>
-    <w:p/>
-    <w:p>
-      <w:pPr>
-        <w:spacing w:line="360" w:lineRule="auto"/>
-        <w:rPr>
-          <w:rFonts w:ascii="Arial" w:hAnsi="Arial" w:cs="Arial"/>
-          <w:color w:val="4C545A"/>
-          <w:sz w:val="24"/>
-          <w:szCs w:val="24"/>
-          <w:shd w:val="clear" w:color="auto" w:fill="FFFFFF"/>
-        </w:rPr>
-      </w:pPr>
-      <w:r>
-        <w:rPr>
-          <w:rFonts w:ascii="Arial" w:hAnsi="Arial" w:cs="Arial"/>
-          <w:sz w:val="24"/>
-          <w:szCs w:val="24"/>
-        </w:rPr>
-        <w:t>The requirements table is</w:t>
-      </w:r>
-      <w:r>
-        <w:rPr>
-          <w:rFonts w:ascii="Arial" w:hAnsi="Arial" w:cs="Arial"/>
-          <w:sz w:val="24"/>
-          <w:szCs w:val="24"/>
-        </w:rPr>
-        <w:t xml:space="preserve"> in general</w:t>
-      </w:r>
-      <w:r>
-        <w:rPr>
-          <w:rFonts w:ascii="Arial" w:hAnsi="Arial" w:cs="Arial"/>
-          <w:sz w:val="24"/>
-          <w:szCs w:val="24"/>
-        </w:rPr>
-        <w:t xml:space="preserve"> very thorough</w:t>
-      </w:r>
-      <w:r>
-        <w:rPr>
-          <w:rFonts w:ascii="Arial" w:hAnsi="Arial" w:cs="Arial"/>
-          <w:color w:val="4C545A"/>
-          <w:sz w:val="24"/>
-          <w:szCs w:val="24"/>
-          <w:shd w:val="clear" w:color="auto" w:fill="FFFFFF"/>
-        </w:rPr>
-        <w:t>, all requirements can clearly be derived from the SR</w:t>
-      </w:r>
-      <w:r>
-        <w:rPr>
-          <w:rFonts w:ascii="Arial" w:hAnsi="Arial" w:cs="Arial"/>
-          <w:color w:val="4C545A"/>
-          <w:sz w:val="24"/>
-          <w:szCs w:val="24"/>
-          <w:shd w:val="clear" w:color="auto" w:fill="FFFFFF"/>
-        </w:rPr>
-        <w:t>S document, and they are also well described, so the important aspects are well reflected in the descriptions.</w:t>
-      </w:r>
-      <w:r>
-        <w:rPr>
-          <w:rFonts w:ascii="Arial" w:hAnsi="Arial" w:cs="Arial"/>
-          <w:color w:val="4C545A"/>
-          <w:sz w:val="24"/>
-          <w:szCs w:val="24"/>
-          <w:shd w:val="clear" w:color="auto" w:fill="FFFFFF"/>
-        </w:rPr>
-        <w:t xml:space="preserve"> </w:t>
-      </w:r>
-      <w:r>
-        <w:rPr>
-          <w:rFonts w:ascii="Arial" w:hAnsi="Arial" w:cs="Arial"/>
-          <w:color w:val="4C545A"/>
-          <w:sz w:val="24"/>
-          <w:szCs w:val="24"/>
-          <w:shd w:val="clear" w:color="auto" w:fill="FFFFFF"/>
-        </w:rPr>
-        <w:t>It is also good that there is categorization among the requirements</w:t>
-      </w:r>
-      <w:r>
-        <w:rPr>
-          <w:rFonts w:ascii="Arial" w:hAnsi="Arial" w:cs="Arial"/>
-          <w:color w:val="4C545A"/>
-          <w:sz w:val="24"/>
-          <w:szCs w:val="24"/>
-          <w:shd w:val="clear" w:color="auto" w:fill="FFFFFF"/>
-        </w:rPr>
-        <w:t>,</w:t>
-      </w:r>
-      <w:r>
-        <w:rPr>
-          <w:rFonts w:ascii="Arial" w:hAnsi="Arial" w:cs="Arial"/>
-          <w:color w:val="4C545A"/>
-          <w:sz w:val="24"/>
-          <w:szCs w:val="24"/>
-          <w:shd w:val="clear" w:color="auto" w:fill="FFFFFF"/>
-        </w:rPr>
-        <w:t xml:space="preserve"> </w:t>
-      </w:r>
-      <w:r>
-        <w:rPr>
-          <w:rFonts w:ascii="Arial" w:hAnsi="Arial" w:cs="Arial"/>
-          <w:color w:val="4C545A"/>
-          <w:sz w:val="24"/>
-          <w:szCs w:val="24"/>
-          <w:shd w:val="clear" w:color="auto" w:fill="FFFFFF"/>
-        </w:rPr>
-        <w:t xml:space="preserve">so </w:t>
-      </w:r>
-      <w:r>
-        <w:rPr>
-          <w:rFonts w:ascii="Arial" w:hAnsi="Arial" w:cs="Arial"/>
-          <w:color w:val="4C545A"/>
-          <w:sz w:val="24"/>
-          <w:szCs w:val="24"/>
-          <w:shd w:val="clear" w:color="auto" w:fill="FFFFFF"/>
-        </w:rPr>
-        <w:t>Functional and nonfunctional requirements are also clearly separated from each other</w:t>
-      </w:r>
-      <w:r>
-        <w:rPr>
-          <w:rFonts w:ascii="Arial" w:hAnsi="Arial" w:cs="Arial"/>
-          <w:color w:val="4C545A"/>
-          <w:sz w:val="24"/>
-          <w:szCs w:val="24"/>
-          <w:shd w:val="clear" w:color="auto" w:fill="FFFFFF"/>
-        </w:rPr>
-        <w:t xml:space="preserve">, and they </w:t>
-      </w:r>
-      <w:r>
-        <w:rPr>
-          <w:rFonts w:ascii="Arial" w:hAnsi="Arial" w:cs="Arial"/>
-          <w:color w:val="4C545A"/>
-          <w:sz w:val="24"/>
-          <w:szCs w:val="24"/>
-          <w:shd w:val="clear" w:color="auto" w:fill="FFFFFF"/>
-        </w:rPr>
-        <w:t xml:space="preserve">also </w:t>
-      </w:r>
-      <w:r>
-        <w:rPr>
-          <w:rFonts w:ascii="Arial" w:hAnsi="Arial" w:cs="Arial"/>
-          <w:color w:val="4C545A"/>
-          <w:sz w:val="24"/>
-          <w:szCs w:val="24"/>
-          <w:shd w:val="clear" w:color="auto" w:fill="FFFFFF"/>
-        </w:rPr>
-        <w:t>have a shorter name that can be easily referred to.</w:t>
-      </w:r>
-      <w:r>
-        <w:rPr>
-          <w:rFonts w:ascii="Arial" w:hAnsi="Arial" w:cs="Arial"/>
-          <w:color w:val="4C545A"/>
-          <w:sz w:val="24"/>
-          <w:szCs w:val="24"/>
-          <w:shd w:val="clear" w:color="auto" w:fill="FFFFFF"/>
-        </w:rPr>
-        <w:t xml:space="preserve"> As a result</w:t>
-      </w:r>
-      <w:r>
-        <w:rPr>
-          <w:rFonts w:ascii="Arial" w:hAnsi="Arial" w:cs="Arial"/>
-          <w:color w:val="4C545A"/>
-          <w:sz w:val="24"/>
-          <w:szCs w:val="24"/>
-          <w:shd w:val="clear" w:color="auto" w:fill="FFFFFF"/>
-        </w:rPr>
-        <w:t xml:space="preserve"> of these</w:t>
-      </w:r>
-      <w:r>
-        <w:rPr>
-          <w:rFonts w:ascii="Arial" w:hAnsi="Arial" w:cs="Arial"/>
-          <w:color w:val="4C545A"/>
-          <w:sz w:val="24"/>
-          <w:szCs w:val="24"/>
-          <w:shd w:val="clear" w:color="auto" w:fill="FFFFFF"/>
-        </w:rPr>
-        <w:t xml:space="preserve">, the table is easy to see through. </w:t>
-      </w:r>
-      <w:r>
-        <w:rPr>
-          <w:rFonts w:ascii="Arial" w:hAnsi="Arial" w:cs="Arial"/>
-          <w:color w:val="4C545A"/>
-          <w:sz w:val="24"/>
-          <w:szCs w:val="24"/>
-          <w:shd w:val="clear" w:color="auto" w:fill="FFFFFF"/>
-        </w:rPr>
-        <w:t xml:space="preserve"> </w:t>
-      </w:r>
-      <w:r>
-        <w:rPr>
-          <w:rFonts w:ascii="Arial" w:hAnsi="Arial" w:cs="Arial"/>
-          <w:color w:val="4C545A"/>
-          <w:sz w:val="24"/>
-          <w:szCs w:val="24"/>
-          <w:shd w:val="clear" w:color="auto" w:fill="FFFFFF"/>
-        </w:rPr>
-        <w:t>The formatting is completely appropriate</w:t>
-      </w:r>
-      <w:r>
-        <w:rPr>
-          <w:rFonts w:ascii="Arial" w:hAnsi="Arial" w:cs="Arial"/>
-          <w:color w:val="4C545A"/>
-          <w:sz w:val="24"/>
-          <w:szCs w:val="24"/>
-          <w:shd w:val="clear" w:color="auto" w:fill="FFFFFF"/>
-        </w:rPr>
-        <w:t xml:space="preserve"> as well</w:t>
-      </w:r>
-      <w:r>
-        <w:rPr>
-          <w:rFonts w:ascii="Arial" w:hAnsi="Arial" w:cs="Arial"/>
-          <w:color w:val="4C545A"/>
-          <w:sz w:val="24"/>
-          <w:szCs w:val="24"/>
-          <w:shd w:val="clear" w:color="auto" w:fill="FFFFFF"/>
-        </w:rPr>
-        <w:t>.</w:t>
       </w:r>
     </w:p>
     <w:p>
       <w:pPr>
+        <w:rPr>
+          <w:color w:val="000000" w:themeColor="text1"/>
+        </w:rPr>
+      </w:pPr>
+    </w:p>
+    <w:p>
+      <w:pPr>
         <w:spacing w:line="360" w:lineRule="auto"/>
         <w:rPr>
           <w:rFonts w:ascii="Arial" w:hAnsi="Arial" w:cs="Arial"/>
-          <w:color w:val="4C545A"/>
-          <w:sz w:val="24"/>
-          <w:szCs w:val="24"/>
-          <w:shd w:val="clear" w:color="auto" w:fill="FFFFFF"/>
-        </w:rPr>
-      </w:pPr>
-      <w:r>
-        <w:rPr>
-          <w:rFonts w:ascii="Arial" w:hAnsi="Arial" w:cs="Arial"/>
-          <w:color w:val="4C545A"/>
-          <w:sz w:val="24"/>
-          <w:szCs w:val="24"/>
-          <w:shd w:val="clear" w:color="auto" w:fill="FFFFFF"/>
-        </w:rPr>
-        <w:t>However we have a few remarks</w:t>
-      </w:r>
-      <w:r>
-        <w:rPr>
-          <w:rFonts w:ascii="Arial" w:hAnsi="Arial" w:cs="Arial"/>
-          <w:color w:val="4C545A"/>
+          <w:color w:val="000000" w:themeColor="text1"/>
+          <w:sz w:val="24"/>
+          <w:szCs w:val="24"/>
+          <w:shd w:val="clear" w:color="auto" w:fill="FFFFFF"/>
+        </w:rPr>
+      </w:pPr>
+      <w:r>
+        <w:rPr>
+          <w:rFonts w:ascii="Arial" w:hAnsi="Arial" w:cs="Arial"/>
+          <w:color w:val="000000" w:themeColor="text1"/>
+          <w:sz w:val="24"/>
+          <w:szCs w:val="24"/>
+        </w:rPr>
+        <w:t>The requirements table is</w:t>
+      </w:r>
+      <w:r>
+        <w:rPr>
+          <w:rFonts w:ascii="Arial" w:hAnsi="Arial" w:cs="Arial"/>
+          <w:color w:val="000000" w:themeColor="text1"/>
+          <w:sz w:val="24"/>
+          <w:szCs w:val="24"/>
+        </w:rPr>
+        <w:t xml:space="preserve"> in general</w:t>
+      </w:r>
+      <w:r>
+        <w:rPr>
+          <w:rFonts w:ascii="Arial" w:hAnsi="Arial" w:cs="Arial"/>
+          <w:color w:val="000000" w:themeColor="text1"/>
+          <w:sz w:val="24"/>
+          <w:szCs w:val="24"/>
+        </w:rPr>
+        <w:t xml:space="preserve"> very thorough</w:t>
+      </w:r>
+      <w:r>
+        <w:rPr>
+          <w:rFonts w:ascii="Arial" w:hAnsi="Arial" w:cs="Arial"/>
+          <w:color w:val="000000" w:themeColor="text1"/>
+          <w:sz w:val="24"/>
+          <w:szCs w:val="24"/>
+          <w:shd w:val="clear" w:color="auto" w:fill="FFFFFF"/>
+        </w:rPr>
+        <w:t>, all requirements can clearly be derived from the SR</w:t>
+      </w:r>
+      <w:r>
+        <w:rPr>
+          <w:rFonts w:ascii="Arial" w:hAnsi="Arial" w:cs="Arial"/>
+          <w:color w:val="000000" w:themeColor="text1"/>
+          <w:sz w:val="24"/>
+          <w:szCs w:val="24"/>
+          <w:shd w:val="clear" w:color="auto" w:fill="FFFFFF"/>
+        </w:rPr>
+        <w:t>S document, and they are also well described, so the important aspects are well reflected in the descriptions.</w:t>
+      </w:r>
+      <w:r>
+        <w:rPr>
+          <w:rFonts w:ascii="Arial" w:hAnsi="Arial" w:cs="Arial"/>
+          <w:color w:val="000000" w:themeColor="text1"/>
+          <w:sz w:val="24"/>
+          <w:szCs w:val="24"/>
+          <w:shd w:val="clear" w:color="auto" w:fill="FFFFFF"/>
+        </w:rPr>
+        <w:t xml:space="preserve"> It is also good that there is categorization among the requirements</w:t>
+      </w:r>
+      <w:r>
+        <w:rPr>
+          <w:rFonts w:ascii="Arial" w:hAnsi="Arial" w:cs="Arial"/>
+          <w:color w:val="000000" w:themeColor="text1"/>
+          <w:sz w:val="24"/>
+          <w:szCs w:val="24"/>
+          <w:shd w:val="clear" w:color="auto" w:fill="FFFFFF"/>
+        </w:rPr>
+        <w:t>,</w:t>
+      </w:r>
+      <w:r>
+        <w:rPr>
+          <w:rFonts w:ascii="Arial" w:hAnsi="Arial" w:cs="Arial"/>
+          <w:color w:val="000000" w:themeColor="text1"/>
+          <w:sz w:val="24"/>
+          <w:szCs w:val="24"/>
+          <w:shd w:val="clear" w:color="auto" w:fill="FFFFFF"/>
+        </w:rPr>
+        <w:t xml:space="preserve"> </w:t>
+      </w:r>
+      <w:r>
+        <w:rPr>
+          <w:rFonts w:ascii="Arial" w:hAnsi="Arial" w:cs="Arial"/>
+          <w:color w:val="000000" w:themeColor="text1"/>
+          <w:sz w:val="24"/>
+          <w:szCs w:val="24"/>
+          <w:shd w:val="clear" w:color="auto" w:fill="FFFFFF"/>
+        </w:rPr>
+        <w:t>so Functional and nonfunctional requirements are also clearly separated from each other</w:t>
+      </w:r>
+      <w:r>
+        <w:rPr>
+          <w:rFonts w:ascii="Arial" w:hAnsi="Arial" w:cs="Arial"/>
+          <w:color w:val="000000" w:themeColor="text1"/>
+          <w:sz w:val="24"/>
+          <w:szCs w:val="24"/>
+          <w:shd w:val="clear" w:color="auto" w:fill="FFFFFF"/>
+        </w:rPr>
+        <w:t xml:space="preserve">, and they </w:t>
+      </w:r>
+      <w:r>
+        <w:rPr>
+          <w:rFonts w:ascii="Arial" w:hAnsi="Arial" w:cs="Arial"/>
+          <w:color w:val="000000" w:themeColor="text1"/>
+          <w:sz w:val="24"/>
+          <w:szCs w:val="24"/>
+          <w:shd w:val="clear" w:color="auto" w:fill="FFFFFF"/>
+        </w:rPr>
+        <w:t xml:space="preserve">also </w:t>
+      </w:r>
+      <w:r>
+        <w:rPr>
+          <w:rFonts w:ascii="Arial" w:hAnsi="Arial" w:cs="Arial"/>
+          <w:color w:val="000000" w:themeColor="text1"/>
+          <w:sz w:val="24"/>
+          <w:szCs w:val="24"/>
+          <w:shd w:val="clear" w:color="auto" w:fill="FFFFFF"/>
+        </w:rPr>
+        <w:t>have a shorter name that can be easily referred to.</w:t>
+      </w:r>
+      <w:r>
+        <w:rPr>
+          <w:rFonts w:ascii="Arial" w:hAnsi="Arial" w:cs="Arial"/>
+          <w:color w:val="000000" w:themeColor="text1"/>
+          <w:sz w:val="24"/>
+          <w:szCs w:val="24"/>
+          <w:shd w:val="clear" w:color="auto" w:fill="FFFFFF"/>
+        </w:rPr>
+        <w:t xml:space="preserve"> As a result</w:t>
+      </w:r>
+      <w:r>
+        <w:rPr>
+          <w:rFonts w:ascii="Arial" w:hAnsi="Arial" w:cs="Arial"/>
+          <w:color w:val="000000" w:themeColor="text1"/>
+          <w:sz w:val="24"/>
+          <w:szCs w:val="24"/>
+          <w:shd w:val="clear" w:color="auto" w:fill="FFFFFF"/>
+        </w:rPr>
+        <w:t xml:space="preserve"> of these</w:t>
+      </w:r>
+      <w:r>
+        <w:rPr>
+          <w:rFonts w:ascii="Arial" w:hAnsi="Arial" w:cs="Arial"/>
+          <w:color w:val="000000" w:themeColor="text1"/>
+          <w:sz w:val="24"/>
+          <w:szCs w:val="24"/>
+          <w:shd w:val="clear" w:color="auto" w:fill="FFFFFF"/>
+        </w:rPr>
+        <w:t xml:space="preserve">, the table is easy to see through. </w:t>
+      </w:r>
+      <w:r>
+        <w:rPr>
+          <w:rFonts w:ascii="Arial" w:hAnsi="Arial" w:cs="Arial"/>
+          <w:color w:val="000000" w:themeColor="text1"/>
+          <w:sz w:val="24"/>
+          <w:szCs w:val="24"/>
+          <w:shd w:val="clear" w:color="auto" w:fill="FFFFFF"/>
+        </w:rPr>
+        <w:t xml:space="preserve"> The formatting is completely appropriate as well.</w:t>
+      </w:r>
+    </w:p>
+    <w:p>
+      <w:pPr>
+        <w:spacing w:line="360" w:lineRule="auto"/>
+        <w:rPr>
+          <w:rFonts w:ascii="Arial" w:hAnsi="Arial" w:cs="Arial"/>
+          <w:color w:val="000000" w:themeColor="text1"/>
+          <w:sz w:val="24"/>
+          <w:szCs w:val="24"/>
+          <w:shd w:val="clear" w:color="auto" w:fill="FFFFFF"/>
+        </w:rPr>
+      </w:pPr>
+      <w:r>
+        <w:rPr>
+          <w:rFonts w:ascii="Arial" w:hAnsi="Arial" w:cs="Arial"/>
+          <w:color w:val="000000" w:themeColor="text1"/>
+          <w:sz w:val="24"/>
+          <w:szCs w:val="24"/>
+          <w:shd w:val="clear" w:color="auto" w:fill="FFFFFF"/>
+        </w:rPr>
+        <w:t>However,</w:t>
+      </w:r>
+      <w:r>
+        <w:rPr>
+          <w:rFonts w:ascii="Arial" w:hAnsi="Arial" w:cs="Arial"/>
+          <w:color w:val="000000" w:themeColor="text1"/>
+          <w:sz w:val="24"/>
+          <w:szCs w:val="24"/>
+          <w:shd w:val="clear" w:color="auto" w:fill="FFFFFF"/>
+        </w:rPr>
+        <w:t xml:space="preserve"> we have a few remarks</w:t>
+      </w:r>
+      <w:r>
+        <w:rPr>
+          <w:rFonts w:ascii="Arial" w:hAnsi="Arial" w:cs="Arial"/>
+          <w:color w:val="000000" w:themeColor="text1"/>
           <w:sz w:val="24"/>
           <w:szCs w:val="24"/>
           <w:shd w:val="clear" w:color="auto" w:fill="FFFFFF"/>
@@ -267,7 +238,7 @@
       <w:r>
         <w:rPr>
           <w:rFonts w:ascii="Arial" w:hAnsi="Arial" w:cs="Arial"/>
-          <w:color w:val="4C545A"/>
+          <w:color w:val="000000" w:themeColor="text1"/>
           <w:sz w:val="24"/>
           <w:szCs w:val="24"/>
           <w:shd w:val="clear" w:color="auto" w:fill="FFFFFF"/>
@@ -285,16 +256,16 @@
         <w:spacing w:line="360" w:lineRule="auto"/>
         <w:rPr>
           <w:rFonts w:ascii="Arial" w:hAnsi="Arial" w:cs="Arial"/>
-          <w:color w:val="4C545A"/>
-          <w:sz w:val="24"/>
-          <w:szCs w:val="24"/>
-          <w:shd w:val="clear" w:color="auto" w:fill="FFFFFF"/>
-        </w:rPr>
-      </w:pPr>
-      <w:r>
-        <w:rPr>
-          <w:rFonts w:ascii="Arial" w:hAnsi="Arial" w:cs="Arial"/>
-          <w:color w:val="4C545A"/>
+          <w:color w:val="000000" w:themeColor="text1"/>
+          <w:sz w:val="24"/>
+          <w:szCs w:val="24"/>
+          <w:shd w:val="clear" w:color="auto" w:fill="FFFFFF"/>
+        </w:rPr>
+      </w:pPr>
+      <w:r>
+        <w:rPr>
+          <w:rFonts w:ascii="Arial" w:hAnsi="Arial" w:cs="Arial"/>
+          <w:color w:val="000000" w:themeColor="text1"/>
           <w:sz w:val="24"/>
           <w:szCs w:val="24"/>
           <w:shd w:val="clear" w:color="auto" w:fill="FFFFFF"/>
@@ -304,7 +275,7 @@
       <w:r>
         <w:rPr>
           <w:rFonts w:ascii="Arial" w:hAnsi="Arial" w:cs="Arial"/>
-          <w:color w:val="4C545A"/>
+          <w:color w:val="000000" w:themeColor="text1"/>
           <w:sz w:val="24"/>
           <w:szCs w:val="24"/>
           <w:shd w:val="clear" w:color="auto" w:fill="FFFFFF"/>
@@ -314,6 +285,7 @@
       <w:r>
         <w:rPr>
           <w:rFonts w:ascii="Arial" w:hAnsi="Arial" w:cs="Arial"/>
+          <w:color w:val="000000" w:themeColor="text1"/>
           <w:sz w:val="24"/>
           <w:szCs w:val="24"/>
           <w:shd w:val="clear" w:color="auto" w:fill="FFFFFF"/>
@@ -323,17 +295,29 @@
       <w:r>
         <w:rPr>
           <w:rFonts w:ascii="Arial" w:hAnsi="Arial" w:cs="Arial"/>
-          <w:color w:val="4C545A"/>
-          <w:sz w:val="24"/>
-          <w:szCs w:val="24"/>
-          <w:shd w:val="clear" w:color="auto" w:fill="FFFFFF"/>
-        </w:rPr>
-        <w:t xml:space="preserve"> can be considered</w:t>
-      </w:r>
-      <w:r>
-        <w:rPr>
-          <w:rFonts w:ascii="Arial" w:hAnsi="Arial" w:cs="Arial"/>
-          <w:color w:val="4C545A"/>
+          <w:color w:val="000000" w:themeColor="text1"/>
+          <w:sz w:val="24"/>
+          <w:szCs w:val="24"/>
+          <w:shd w:val="clear" w:color="auto" w:fill="FFFFFF"/>
+        </w:rPr>
+        <w:t>can be</w:t>
+      </w:r>
+      <w:bookmarkStart w:id="0" w:name="_GoBack"/>
+      <w:bookmarkEnd w:id="0"/>
+      <w:r>
+        <w:rPr>
+          <w:rFonts w:ascii="Arial" w:hAnsi="Arial" w:cs="Arial"/>
+          <w:color w:val="000000" w:themeColor="text1"/>
+          <w:sz w:val="24"/>
+          <w:szCs w:val="24"/>
+          <w:shd w:val="clear" w:color="auto" w:fill="FFFFFF"/>
+        </w:rPr>
+        <w:t xml:space="preserve"> considered</w:t>
+      </w:r>
+      <w:r>
+        <w:rPr>
+          <w:rFonts w:ascii="Arial" w:hAnsi="Arial" w:cs="Arial"/>
+          <w:color w:val="000000" w:themeColor="text1"/>
           <w:sz w:val="24"/>
           <w:szCs w:val="24"/>
           <w:shd w:val="clear" w:color="auto" w:fill="FFFFFF"/>
@@ -351,50 +335,43 @@
         <w:spacing w:line="360" w:lineRule="auto"/>
         <w:rPr>
           <w:rFonts w:ascii="Arial" w:hAnsi="Arial" w:cs="Arial"/>
-          <w:color w:val="4C545A"/>
-          <w:sz w:val="24"/>
-          <w:szCs w:val="24"/>
-          <w:shd w:val="clear" w:color="auto" w:fill="FFFFFF"/>
-        </w:rPr>
-      </w:pPr>
-      <w:r>
-        <w:rPr>
-          <w:rFonts w:ascii="Arial" w:hAnsi="Arial" w:cs="Arial"/>
-          <w:color w:val="4C545A"/>
-          <w:sz w:val="24"/>
-          <w:szCs w:val="24"/>
-          <w:shd w:val="clear" w:color="auto" w:fill="FFFFFF"/>
-        </w:rPr>
-        <w:t>Maybe it would be better to separate straight and divergent</w:t>
-      </w:r>
-      <w:r>
-        <w:rPr>
-          <w:rFonts w:ascii="Arial" w:hAnsi="Arial" w:cs="Arial"/>
-          <w:color w:val="4C545A"/>
-          <w:sz w:val="24"/>
-          <w:szCs w:val="24"/>
-          <w:shd w:val="clear" w:color="auto" w:fill="FFFFFF"/>
-        </w:rPr>
-        <w:t xml:space="preserve"> cases into two sub-requirement in </w:t>
-      </w:r>
-      <w:r>
-        <w:rPr>
-          <w:rFonts w:ascii="Arial" w:hAnsi="Arial" w:cs="Arial"/>
-          <w:sz w:val="24"/>
-          <w:szCs w:val="24"/>
-          <w:shd w:val="clear" w:color="auto" w:fill="FFFFFF"/>
-        </w:rPr>
-        <w:t>REQ-TSM-F-17</w:t>
-      </w:r>
-      <w:r>
-        <w:rPr>
-          <w:rFonts w:ascii="Arial" w:hAnsi="Arial" w:cs="Arial"/>
-          <w:color w:val="4C545A"/>
-          <w:sz w:val="24"/>
-          <w:szCs w:val="24"/>
-          <w:shd w:val="clear" w:color="auto" w:fill="FFFFFF"/>
-        </w:rPr>
-        <w:t xml:space="preserve"> </w:t>
+          <w:color w:val="000000" w:themeColor="text1"/>
+          <w:sz w:val="24"/>
+          <w:szCs w:val="24"/>
+          <w:shd w:val="clear" w:color="auto" w:fill="FFFFFF"/>
+        </w:rPr>
+      </w:pPr>
+      <w:r>
+        <w:rPr>
+          <w:rFonts w:ascii="Arial" w:hAnsi="Arial" w:cs="Arial"/>
+          <w:color w:val="000000" w:themeColor="text1"/>
+          <w:sz w:val="24"/>
+          <w:szCs w:val="24"/>
+          <w:shd w:val="clear" w:color="auto" w:fill="FFFFFF"/>
+        </w:rPr>
+        <w:t>Maybe it would be better to separate straight and divergent cases into two sub-</w:t>
+      </w:r>
+      <w:proofErr w:type="gramStart"/>
+      <w:r>
+        <w:rPr>
+          <w:rFonts w:ascii="Arial" w:hAnsi="Arial" w:cs="Arial"/>
+          <w:color w:val="000000" w:themeColor="text1"/>
+          <w:sz w:val="24"/>
+          <w:szCs w:val="24"/>
+          <w:shd w:val="clear" w:color="auto" w:fill="FFFFFF"/>
+        </w:rPr>
+        <w:t>requirement</w:t>
+      </w:r>
+      <w:proofErr w:type="gramEnd"/>
+      <w:r>
+        <w:rPr>
+          <w:rFonts w:ascii="Arial" w:hAnsi="Arial" w:cs="Arial"/>
+          <w:color w:val="000000" w:themeColor="text1"/>
+          <w:sz w:val="24"/>
+          <w:szCs w:val="24"/>
+          <w:shd w:val="clear" w:color="auto" w:fill="FFFFFF"/>
+        </w:rPr>
+        <w:t xml:space="preserve"> in REQ-TSM-F-17 </w:t>
       </w:r>
     </w:p>
     <w:p>
@@ -407,36 +384,26 @@
         <w:spacing w:line="360" w:lineRule="auto"/>
         <w:rPr>
           <w:rFonts w:ascii="Arial" w:hAnsi="Arial" w:cs="Arial"/>
-          <w:color w:val="4C545A"/>
-          <w:sz w:val="24"/>
-          <w:szCs w:val="24"/>
-          <w:shd w:val="clear" w:color="auto" w:fill="FFFFFF"/>
-        </w:rPr>
-      </w:pPr>
-      <w:r>
-        <w:rPr>
-          <w:rFonts w:ascii="Arial" w:hAnsi="Arial" w:cs="Arial"/>
-          <w:color w:val="4C545A"/>
-          <w:sz w:val="24"/>
-          <w:szCs w:val="24"/>
-          <w:shd w:val="clear" w:color="auto" w:fill="FFFFFF"/>
-        </w:rPr>
-        <w:t xml:space="preserve">A more straightforward </w:t>
-      </w:r>
-      <w:r>
-        <w:rPr>
-          <w:rFonts w:ascii="Arial" w:hAnsi="Arial" w:cs="Arial"/>
-          <w:color w:val="4C545A"/>
-          <w:sz w:val="24"/>
-          <w:szCs w:val="24"/>
-          <w:shd w:val="clear" w:color="auto" w:fill="FFFFFF"/>
-        </w:rPr>
-        <w:t xml:space="preserve">arrangement of requirement hierarchy </w:t>
-      </w:r>
-      <w:r>
-        <w:rPr>
-          <w:rFonts w:ascii="Arial" w:hAnsi="Arial" w:cs="Arial"/>
-          <w:color w:val="4C545A"/>
+          <w:color w:val="000000" w:themeColor="text1"/>
+          <w:sz w:val="24"/>
+          <w:szCs w:val="24"/>
+          <w:shd w:val="clear" w:color="auto" w:fill="FFFFFF"/>
+        </w:rPr>
+      </w:pPr>
+      <w:r>
+        <w:rPr>
+          <w:rFonts w:ascii="Arial" w:hAnsi="Arial" w:cs="Arial"/>
+          <w:color w:val="000000" w:themeColor="text1"/>
+          <w:sz w:val="24"/>
+          <w:szCs w:val="24"/>
+          <w:shd w:val="clear" w:color="auto" w:fill="FFFFFF"/>
+        </w:rPr>
+        <w:t xml:space="preserve">A more straightforward arrangement of requirement hierarchy </w:t>
+      </w:r>
+      <w:r>
+        <w:rPr>
+          <w:rFonts w:ascii="Arial" w:hAnsi="Arial" w:cs="Arial"/>
+          <w:color w:val="000000" w:themeColor="text1"/>
           <w:sz w:val="24"/>
           <w:szCs w:val="24"/>
           <w:shd w:val="clear" w:color="auto" w:fill="FFFFFF"/>
@@ -446,7 +413,7 @@
       <w:r>
         <w:rPr>
           <w:rFonts w:ascii="Arial" w:hAnsi="Arial" w:cs="Arial"/>
-          <w:color w:val="4C545A"/>
+          <w:color w:val="000000" w:themeColor="text1"/>
           <w:sz w:val="24"/>
           <w:szCs w:val="24"/>
           <w:shd w:val="clear" w:color="auto" w:fill="FFFFFF"/>
@@ -464,26 +431,46 @@
         <w:spacing w:line="360" w:lineRule="auto"/>
         <w:rPr>
           <w:rFonts w:ascii="Arial" w:hAnsi="Arial" w:cs="Arial"/>
-          <w:color w:val="4C545A"/>
-          <w:sz w:val="24"/>
-          <w:szCs w:val="24"/>
-          <w:shd w:val="clear" w:color="auto" w:fill="FFFFFF"/>
-        </w:rPr>
-      </w:pPr>
-      <w:r>
-        <w:rPr>
-          <w:rFonts w:ascii="Arial" w:hAnsi="Arial" w:cs="Arial"/>
-          <w:color w:val="4C545A"/>
-          <w:sz w:val="24"/>
-          <w:szCs w:val="24"/>
-          <w:shd w:val="clear" w:color="auto" w:fill="FFFFFF"/>
-        </w:rPr>
-        <w:t>REQ-TSM-F12 should take only one row of the table, even if it has a longer than usual de</w:t>
-      </w:r>
-      <w:r>
-        <w:rPr>
-          <w:rFonts w:ascii="Arial" w:hAnsi="Arial" w:cs="Arial"/>
-          <w:color w:val="4C545A"/>
+          <w:color w:val="000000" w:themeColor="text1"/>
+          <w:sz w:val="24"/>
+          <w:szCs w:val="24"/>
+          <w:shd w:val="clear" w:color="auto" w:fill="FFFFFF"/>
+        </w:rPr>
+      </w:pPr>
+      <w:r>
+        <w:rPr>
+          <w:rFonts w:ascii="Arial" w:hAnsi="Arial" w:cs="Arial"/>
+          <w:color w:val="000000" w:themeColor="text1"/>
+          <w:sz w:val="24"/>
+          <w:szCs w:val="24"/>
+          <w:shd w:val="clear" w:color="auto" w:fill="FFFFFF"/>
+        </w:rPr>
+        <w:t xml:space="preserve">REQ-TSM-F12 should take only one row of the table, even if it has a longer than </w:t>
+      </w:r>
+      <w:r>
+        <w:rPr>
+          <w:rFonts w:ascii="Arial" w:hAnsi="Arial" w:cs="Arial"/>
+          <w:color w:val="000000" w:themeColor="text1"/>
+          <w:sz w:val="24"/>
+          <w:szCs w:val="24"/>
+          <w:shd w:val="clear" w:color="auto" w:fill="FFFFFF"/>
+        </w:rPr>
+        <w:t xml:space="preserve">a </w:t>
+      </w:r>
+      <w:r>
+        <w:rPr>
+          <w:rFonts w:ascii="Arial" w:hAnsi="Arial" w:cs="Arial"/>
+          <w:color w:val="000000" w:themeColor="text1"/>
+          <w:sz w:val="24"/>
+          <w:szCs w:val="24"/>
+          <w:shd w:val="clear" w:color="auto" w:fill="FFFFFF"/>
+        </w:rPr>
+        <w:t>usual de</w:t>
+      </w:r>
+      <w:r>
+        <w:rPr>
+          <w:rFonts w:ascii="Arial" w:hAnsi="Arial" w:cs="Arial"/>
+          <w:color w:val="000000" w:themeColor="text1"/>
           <w:sz w:val="24"/>
           <w:szCs w:val="24"/>
           <w:shd w:val="clear" w:color="auto" w:fill="FFFFFF"/>
@@ -493,7 +480,7 @@
       <w:r>
         <w:rPr>
           <w:rFonts w:ascii="Arial" w:hAnsi="Arial" w:cs="Arial"/>
-          <w:color w:val="4C545A"/>
+          <w:color w:val="000000" w:themeColor="text1"/>
           <w:sz w:val="24"/>
           <w:szCs w:val="24"/>
           <w:shd w:val="clear" w:color="auto" w:fill="FFFFFF"/>
@@ -502,10 +489,15 @@
       </w:r>
     </w:p>
     <w:p>
-      <w:r>
-        <w:rPr>
-          <w:rFonts w:ascii="Arial" w:hAnsi="Arial" w:cs="Arial"/>
-          <w:color w:val="4C545A"/>
+      <w:pPr>
+        <w:rPr>
+          <w:color w:val="000000" w:themeColor="text1"/>
+        </w:rPr>
+      </w:pPr>
+      <w:r>
+        <w:rPr>
+          <w:rFonts w:ascii="Arial" w:hAnsi="Arial" w:cs="Arial"/>
+          <w:color w:val="000000" w:themeColor="text1"/>
           <w:sz w:val="24"/>
           <w:szCs w:val="24"/>
           <w:shd w:val="clear" w:color="auto" w:fill="FFFFFF"/>
@@ -515,7 +507,7 @@
       <w:r>
         <w:rPr>
           <w:rFonts w:ascii="Arial" w:hAnsi="Arial" w:cs="Arial"/>
-          <w:color w:val="4C545A"/>
+          <w:color w:val="000000" w:themeColor="text1"/>
           <w:sz w:val="24"/>
           <w:szCs w:val="24"/>
           <w:shd w:val="clear" w:color="auto" w:fill="FFFFFF"/>
@@ -525,15 +517,13 @@
       <w:r>
         <w:rPr>
           <w:rFonts w:ascii="Arial" w:hAnsi="Arial" w:cs="Arial"/>
-          <w:color w:val="4C545A"/>
+          <w:color w:val="000000" w:themeColor="text1"/>
           <w:sz w:val="24"/>
           <w:szCs w:val="24"/>
           <w:shd w:val="clear" w:color="auto" w:fill="FFFFFF"/>
         </w:rPr>
         <w:t>, and we made our suggestions for a few minor improvements.</w:t>
       </w:r>
-      <w:bookmarkStart w:id="0" w:name="_GoBack"/>
-      <w:bookmarkEnd w:id="0"/>
     </w:p>
     <w:sectPr>
       <w:pgSz w:w="12240" w:h="15840"/>
@@ -546,8 +536,8 @@
 </file>
 
 <file path=word/numbering.xml><?xml version="1.0" encoding="utf-8"?>
-<w:numbering xmlns:wpc="http://schemas.microsoft.com/office/word/2010/wordprocessingCanvas" xmlns:mc="http://schemas.openxmlformats.org/markup-compatibility/2006" xmlns:o="urn:schemas-microsoft-com:office:office" xmlns:r="http://schemas.openxmlformats.org/officeDocument/2006/relationships" xmlns:m="http://schemas.openxmlformats.org/officeDocument/2006/math" xmlns:v="urn:schemas-microsoft-com:vml" xmlns:wp14="http://schemas.microsoft.com/office/word/2010/wordprocessingDrawing" xmlns:wp="http://schemas.openxmlformats.org/drawingml/2006/wordprocessingDrawing" xmlns:w10="urn:schemas-microsoft-com:office:word" xmlns:w="http://schemas.openxmlformats.org/wordprocessingml/2006/main" xmlns:w14="http://schemas.microsoft.com/office/word/2010/wordml" xmlns:w15="http://schemas.microsoft.com/office/word/2012/wordml" xmlns:wpg="http://schemas.microsoft.com/office/word/2010/wordprocessingGroup" xmlns:wpi="http://schemas.microsoft.com/office/word/2010/wordprocessingInk" xmlns:wne="http://schemas.microsoft.com/office/word/2006/wordml" xmlns:wps="http://schemas.microsoft.com/office/word/2010/wordprocessingShape" mc:Ignorable="w14 w15 wp14">
-  <w:abstractNum w:abstractNumId="0" w15:restartNumberingAfterBreak="0">
+<w:numbering xmlns:wpc="http://schemas.microsoft.com/office/word/2010/wordprocessingCanvas" xmlns:mo="http://schemas.microsoft.com/office/mac/office/2008/main" xmlns:mc="http://schemas.openxmlformats.org/markup-compatibility/2006" xmlns:mv="urn:schemas-microsoft-com:mac:vml" xmlns:o="urn:schemas-microsoft-com:office:office" xmlns:r="http://schemas.openxmlformats.org/officeDocument/2006/relationships" xmlns:m="http://schemas.openxmlformats.org/officeDocument/2006/math" xmlns:v="urn:schemas-microsoft-com:vml" xmlns:wp14="http://schemas.microsoft.com/office/word/2010/wordprocessingDrawing" xmlns:wp="http://schemas.openxmlformats.org/drawingml/2006/wordprocessingDrawing" xmlns:w10="urn:schemas-microsoft-com:office:word" xmlns:w="http://schemas.openxmlformats.org/wordprocessingml/2006/main" xmlns:w14="http://schemas.microsoft.com/office/word/2010/wordml" xmlns:w15="http://schemas.microsoft.com/office/word/2012/wordml" xmlns:wpg="http://schemas.microsoft.com/office/word/2010/wordprocessingGroup" xmlns:wpi="http://schemas.microsoft.com/office/word/2010/wordprocessingInk" xmlns:wne="http://schemas.microsoft.com/office/word/2006/wordml" xmlns:wps="http://schemas.microsoft.com/office/word/2010/wordprocessingShape" mc:Ignorable="w14 w15 wp14">
+  <w:abstractNum w:abstractNumId="0">
     <w:nsid w:val="45F16FE4"/>
     <w:multiLevelType w:val="hybridMultilevel"/>
     <w:tmpl w:val="92FE8790"/>
@@ -660,7 +650,7 @@
       </w:rPr>
     </w:lvl>
   </w:abstractNum>
-  <w:abstractNum w:abstractNumId="1" w15:restartNumberingAfterBreak="0">
+  <w:abstractNum w:abstractNumId="1">
     <w:nsid w:val="4C743581"/>
     <w:multiLevelType w:val="hybridMultilevel"/>
     <w:tmpl w:val="B1AA3A72"/>
@@ -773,7 +763,7 @@
       </w:rPr>
     </w:lvl>
   </w:abstractNum>
-  <w:abstractNum w:abstractNumId="2" w15:restartNumberingAfterBreak="0">
+  <w:abstractNum w:abstractNumId="2">
     <w:nsid w:val="5CBA104C"/>
     <w:multiLevelType w:val="hybridMultilevel"/>
     <w:tmpl w:val="BE382510"/>
@@ -886,7 +876,7 @@
       </w:rPr>
     </w:lvl>
   </w:abstractNum>
-  <w:abstractNum w:abstractNumId="3" w15:restartNumberingAfterBreak="0">
+  <w:abstractNum w:abstractNumId="3">
     <w:nsid w:val="724C0EEC"/>
     <w:multiLevelType w:val="hybridMultilevel"/>
     <w:tmpl w:val="66B0F7F8"/>
@@ -1031,7 +1021,7 @@
       </w:pPr>
     </w:pPrDefault>
   </w:docDefaults>
-  <w:latentStyles w:defLockedState="0" w:defUIPriority="99" w:defSemiHidden="0" w:defUnhideWhenUsed="0" w:defQFormat="0" w:count="371">
+  <w:latentStyles w:defLockedState="0" w:defUIPriority="99" w:defSemiHidden="0" w:defUnhideWhenUsed="0" w:defQFormat="0" w:count="380">
     <w:lsdException w:name="Normal" w:uiPriority="0" w:qFormat="1"/>
     <w:lsdException w:name="heading 1" w:uiPriority="9" w:qFormat="1"/>
     <w:lsdException w:name="heading 2" w:semiHidden="1" w:uiPriority="9" w:unhideWhenUsed="1" w:qFormat="1"/>

</xml_diff>